<commit_message>
Author         : Prateek Kapoor File Added     : User Guide for SCGJ - Safai Karamchari - App.docx,User Guide for SCGJ - Safai Karamchari - App.pdf Description    : User Manual for NSKFDC-App
</commit_message>
<xml_diff>
--- a/Delivery/User Guide for SCGJ - Safai Karamchari - App.docx
+++ b/Delivery/User Guide for SCGJ - Safai Karamchari - App.docx
@@ -15,6 +15,8 @@
           <w:szCs w:val="24"/>
         </w:rPr>
       </w:pPr>
+      <w:bookmarkStart w:id="0" w:name="_GoBack"/>
+      <w:bookmarkEnd w:id="0"/>
     </w:p>
     <w:p>
       <w:pPr>
@@ -307,6 +309,125 @@
           <w:rFonts w:ascii="Times New Roman" w:hAnsi="Times New Roman"/>
           <w:sz w:val="24"/>
           <w:szCs w:val="24"/>
+        </w:rPr>
+      </w:pPr>
+    </w:p>
+    <w:p>
+      <w:pPr>
+        <w:widowControl w:val="0"/>
+        <w:autoSpaceDE w:val="0"/>
+        <w:autoSpaceDN w:val="0"/>
+        <w:adjustRightInd w:val="0"/>
+        <w:spacing w:after="0" w:line="240" w:lineRule="auto"/>
+        <w:rPr>
+          <w:rFonts w:ascii="Calibri" w:hAnsi="Calibri" w:cs="Calibri"/>
+          <w:b/>
+          <w:bCs/>
+          <w:color w:val="1F497D"/>
+          <w:sz w:val="56"/>
+          <w:szCs w:val="56"/>
+        </w:rPr>
+      </w:pPr>
+    </w:p>
+    <w:p>
+      <w:pPr>
+        <w:widowControl w:val="0"/>
+        <w:autoSpaceDE w:val="0"/>
+        <w:autoSpaceDN w:val="0"/>
+        <w:adjustRightInd w:val="0"/>
+        <w:spacing w:after="0" w:line="240" w:lineRule="auto"/>
+        <w:rPr>
+          <w:rFonts w:ascii="Calibri" w:hAnsi="Calibri" w:cs="Calibri"/>
+          <w:b/>
+          <w:bCs/>
+          <w:color w:val="1F497D"/>
+          <w:sz w:val="56"/>
+          <w:szCs w:val="56"/>
+        </w:rPr>
+      </w:pPr>
+    </w:p>
+    <w:p>
+      <w:pPr>
+        <w:widowControl w:val="0"/>
+        <w:autoSpaceDE w:val="0"/>
+        <w:autoSpaceDN w:val="0"/>
+        <w:adjustRightInd w:val="0"/>
+        <w:spacing w:after="0" w:line="240" w:lineRule="auto"/>
+        <w:rPr>
+          <w:rFonts w:ascii="Calibri" w:hAnsi="Calibri" w:cs="Calibri"/>
+          <w:b/>
+          <w:bCs/>
+          <w:color w:val="1F497D"/>
+          <w:sz w:val="56"/>
+          <w:szCs w:val="56"/>
+        </w:rPr>
+      </w:pPr>
+    </w:p>
+    <w:p>
+      <w:pPr>
+        <w:widowControl w:val="0"/>
+        <w:autoSpaceDE w:val="0"/>
+        <w:autoSpaceDN w:val="0"/>
+        <w:adjustRightInd w:val="0"/>
+        <w:spacing w:after="0" w:line="240" w:lineRule="auto"/>
+        <w:rPr>
+          <w:rFonts w:ascii="Calibri" w:hAnsi="Calibri" w:cs="Calibri"/>
+          <w:b/>
+          <w:bCs/>
+          <w:color w:val="1F497D"/>
+          <w:sz w:val="56"/>
+          <w:szCs w:val="56"/>
+        </w:rPr>
+      </w:pPr>
+    </w:p>
+    <w:p>
+      <w:pPr>
+        <w:widowControl w:val="0"/>
+        <w:autoSpaceDE w:val="0"/>
+        <w:autoSpaceDN w:val="0"/>
+        <w:adjustRightInd w:val="0"/>
+        <w:spacing w:after="0" w:line="240" w:lineRule="auto"/>
+        <w:rPr>
+          <w:rFonts w:ascii="Calibri" w:hAnsi="Calibri" w:cs="Calibri"/>
+          <w:b/>
+          <w:bCs/>
+          <w:color w:val="1F497D"/>
+          <w:sz w:val="56"/>
+          <w:szCs w:val="56"/>
+        </w:rPr>
+      </w:pPr>
+    </w:p>
+    <w:p>
+      <w:pPr>
+        <w:widowControl w:val="0"/>
+        <w:autoSpaceDE w:val="0"/>
+        <w:autoSpaceDN w:val="0"/>
+        <w:adjustRightInd w:val="0"/>
+        <w:spacing w:after="0" w:line="240" w:lineRule="auto"/>
+        <w:rPr>
+          <w:rFonts w:ascii="Calibri" w:hAnsi="Calibri" w:cs="Calibri"/>
+          <w:b/>
+          <w:bCs/>
+          <w:color w:val="1F497D"/>
+          <w:sz w:val="56"/>
+          <w:szCs w:val="56"/>
+        </w:rPr>
+      </w:pPr>
+    </w:p>
+    <w:p>
+      <w:pPr>
+        <w:widowControl w:val="0"/>
+        <w:autoSpaceDE w:val="0"/>
+        <w:autoSpaceDN w:val="0"/>
+        <w:adjustRightInd w:val="0"/>
+        <w:spacing w:after="0" w:line="240" w:lineRule="auto"/>
+        <w:rPr>
+          <w:rFonts w:ascii="Calibri" w:hAnsi="Calibri" w:cs="Calibri"/>
+          <w:b/>
+          <w:bCs/>
+          <w:color w:val="1F497D"/>
+          <w:sz w:val="56"/>
+          <w:szCs w:val="56"/>
         </w:rPr>
       </w:pPr>
     </w:p>
@@ -489,8 +610,8 @@
           <w:szCs w:val="24"/>
         </w:rPr>
       </w:pPr>
-      <w:bookmarkStart w:id="0" w:name="page2"/>
-      <w:bookmarkEnd w:id="0"/>
+      <w:bookmarkStart w:id="1" w:name="page2"/>
+      <w:bookmarkEnd w:id="1"/>
     </w:p>
     <w:p>
       <w:pPr>
@@ -508,6 +629,13 @@
     </w:p>
     <w:sdt>
       <w:sdtPr>
+        <w:rPr>
+          <w:rFonts w:asciiTheme="minorHAnsi" w:eastAsiaTheme="minorEastAsia" w:hAnsiTheme="minorHAnsi" w:cs="Times New Roman"/>
+          <w:color w:val="auto"/>
+          <w:sz w:val="22"/>
+          <w:szCs w:val="22"/>
+          <w:lang w:val="en-IN" w:eastAsia="en-IN"/>
+        </w:rPr>
         <w:id w:val="-289905520"/>
         <w:docPartObj>
           <w:docPartGallery w:val="Table of Contents"/>
@@ -516,14 +644,9 @@
       </w:sdtPr>
       <w:sdtEndPr>
         <w:rPr>
-          <w:rFonts w:asciiTheme="minorHAnsi" w:eastAsiaTheme="minorEastAsia" w:hAnsiTheme="minorHAnsi" w:cs="Times New Roman"/>
           <w:b/>
           <w:bCs/>
           <w:noProof/>
-          <w:color w:val="auto"/>
-          <w:sz w:val="22"/>
-          <w:szCs w:val="22"/>
-          <w:lang w:val="en-IN" w:eastAsia="en-IN"/>
         </w:rPr>
       </w:sdtEndPr>
       <w:sdtContent>
@@ -896,7 +1019,7 @@
                 <w:noProof/>
                 <w:webHidden/>
               </w:rPr>
-              <w:t>5</w:t>
+              <w:t>4</w:t>
             </w:r>
             <w:r>
               <w:rPr>
@@ -1501,18 +1624,18 @@
           <w:szCs w:val="24"/>
         </w:rPr>
       </w:pPr>
-      <w:bookmarkStart w:id="1" w:name="page3"/>
-      <w:bookmarkEnd w:id="1"/>
+      <w:bookmarkStart w:id="2" w:name="page3"/>
+      <w:bookmarkEnd w:id="2"/>
     </w:p>
     <w:p>
       <w:pPr>
         <w:pStyle w:val="Heading1"/>
       </w:pPr>
-      <w:bookmarkStart w:id="2" w:name="_Toc520906604"/>
+      <w:bookmarkStart w:id="3" w:name="_Toc520906604"/>
       <w:r>
         <w:t>General Information:</w:t>
       </w:r>
-      <w:bookmarkEnd w:id="2"/>
+      <w:bookmarkEnd w:id="3"/>
     </w:p>
     <w:p>
       <w:pPr>
@@ -1686,8 +1809,6 @@
           <w:szCs w:val="24"/>
         </w:rPr>
       </w:pPr>
-      <w:bookmarkStart w:id="3" w:name="_GoBack"/>
-      <w:bookmarkEnd w:id="3"/>
     </w:p>
     <w:p>
       <w:pPr>
@@ -2200,6 +2321,7 @@
         <w:autoSpaceDN w:val="0"/>
         <w:adjustRightInd w:val="0"/>
         <w:spacing w:after="0" w:line="224" w:lineRule="auto"/>
+        <w:jc w:val="both"/>
         <w:rPr>
           <w:rFonts w:ascii="Times New Roman" w:hAnsi="Times New Roman"/>
           <w:sz w:val="24"/>
@@ -2293,7 +2415,7 @@
           <w:noProof/>
         </w:rPr>
         <w:drawing>
-          <wp:anchor distT="0" distB="0" distL="114300" distR="114300" simplePos="0" relativeHeight="251704320" behindDoc="0" locked="0" layoutInCell="1" allowOverlap="1" wp14:anchorId="66499AE6" wp14:editId="733806A7">
+          <wp:anchor distT="0" distB="0" distL="114300" distR="114300" simplePos="0" relativeHeight="251704320" behindDoc="0" locked="0" layoutInCell="1" allowOverlap="1" wp14:anchorId="66499AE6" wp14:editId="13E18656">
             <wp:simplePos x="0" y="0"/>
             <wp:positionH relativeFrom="column">
               <wp:posOffset>-12065</wp:posOffset>
@@ -2301,8 +2423,8 @@
             <wp:positionV relativeFrom="paragraph">
               <wp:posOffset>175895</wp:posOffset>
             </wp:positionV>
-            <wp:extent cx="6654800" cy="3901440"/>
-            <wp:effectExtent l="19050" t="19050" r="12700" b="22860"/>
+            <wp:extent cx="6159600" cy="3611124"/>
+            <wp:effectExtent l="19050" t="19050" r="12700" b="27940"/>
             <wp:wrapSquare wrapText="bothSides"/>
             <wp:docPr id="49" name="Picture 49"/>
             <wp:cNvGraphicFramePr>
@@ -2324,12 +2446,12 @@
                   <pic:spPr>
                     <a:xfrm>
                       <a:off x="0" y="0"/>
-                      <a:ext cx="6654800" cy="3901440"/>
+                      <a:ext cx="6159600" cy="3611124"/>
                     </a:xfrm>
                     <a:prstGeom prst="rect">
                       <a:avLst/>
                     </a:prstGeom>
-                    <a:ln w="15875">
+                    <a:ln w="19050">
                       <a:solidFill>
                         <a:schemeClr val="tx1"/>
                       </a:solidFill>
@@ -2467,6 +2589,7 @@
         <w:adjustRightInd w:val="0"/>
         <w:spacing w:after="0" w:line="240" w:lineRule="auto"/>
         <w:ind w:left="400"/>
+        <w:jc w:val="both"/>
         <w:rPr>
           <w:rFonts w:ascii="Times New Roman" w:hAnsi="Times New Roman"/>
           <w:sz w:val="24"/>
@@ -2497,6 +2620,7 @@
         <w:autoSpaceDN w:val="0"/>
         <w:adjustRightInd w:val="0"/>
         <w:spacing w:after="0" w:line="245" w:lineRule="exact"/>
+        <w:jc w:val="both"/>
         <w:rPr>
           <w:rFonts w:ascii="Times New Roman" w:hAnsi="Times New Roman"/>
           <w:sz w:val="24"/>
@@ -2568,6 +2692,7 @@
         <w:autoSpaceDN w:val="0"/>
         <w:adjustRightInd w:val="0"/>
         <w:spacing w:after="0" w:line="36" w:lineRule="exact"/>
+        <w:jc w:val="both"/>
         <w:rPr>
           <w:rFonts w:ascii="Arial" w:hAnsi="Arial" w:cs="Arial"/>
           <w:sz w:val="23"/>
@@ -2611,6 +2736,7 @@
         <w:autoSpaceDN w:val="0"/>
         <w:adjustRightInd w:val="0"/>
         <w:spacing w:after="0" w:line="50" w:lineRule="exact"/>
+        <w:jc w:val="both"/>
         <w:rPr>
           <w:rFonts w:ascii="Arial" w:hAnsi="Arial" w:cs="Arial"/>
           <w:sz w:val="23"/>
@@ -2654,6 +2780,7 @@
         <w:autoSpaceDN w:val="0"/>
         <w:adjustRightInd w:val="0"/>
         <w:spacing w:after="0" w:line="36" w:lineRule="exact"/>
+        <w:jc w:val="both"/>
         <w:rPr>
           <w:rFonts w:ascii="Arial" w:hAnsi="Arial" w:cs="Arial"/>
           <w:sz w:val="23"/>
@@ -2713,6 +2840,7 @@
         <w:autoSpaceDN w:val="0"/>
         <w:adjustRightInd w:val="0"/>
         <w:spacing w:after="0" w:line="35" w:lineRule="exact"/>
+        <w:jc w:val="both"/>
         <w:rPr>
           <w:rFonts w:ascii="Arial" w:hAnsi="Arial" w:cs="Arial"/>
           <w:sz w:val="23"/>
@@ -2774,6 +2902,7 @@
         <w:autoSpaceDN w:val="0"/>
         <w:adjustRightInd w:val="0"/>
         <w:spacing w:after="0" w:line="75" w:lineRule="exact"/>
+        <w:jc w:val="both"/>
         <w:rPr>
           <w:rFonts w:ascii="Arial" w:hAnsi="Arial" w:cs="Arial"/>
           <w:sz w:val="23"/>
@@ -2797,23 +2926,23 @@
         <w:jc w:val="both"/>
         <w:rPr>
           <w:rFonts w:ascii="Times New Roman" w:hAnsi="Times New Roman"/>
-          <w:sz w:val="24"/>
-          <w:szCs w:val="24"/>
+          <w:sz w:val="23"/>
+          <w:szCs w:val="23"/>
         </w:rPr>
       </w:pPr>
       <w:r>
         <w:rPr>
           <w:rFonts w:ascii="Calibri" w:hAnsi="Calibri" w:cs="Calibri"/>
-          <w:sz w:val="21"/>
-          <w:szCs w:val="21"/>
+          <w:sz w:val="23"/>
+          <w:szCs w:val="23"/>
         </w:rPr>
         <w:t xml:space="preserve">After clicking on the login button if you are an authentic user then you would be directed to </w:t>
       </w:r>
       <w:r>
         <w:rPr>
           <w:rFonts w:ascii="Calibri" w:hAnsi="Calibri" w:cs="Calibri"/>
-          <w:sz w:val="21"/>
-          <w:szCs w:val="21"/>
+          <w:sz w:val="23"/>
+          <w:szCs w:val="23"/>
         </w:rPr>
         <w:t>your respective screens</w:t>
       </w:r>
@@ -2831,7 +2960,6 @@
       </w:pPr>
       <w:bookmarkStart w:id="9" w:name="_Toc520906608"/>
       <w:r>
-        <w:lastRenderedPageBreak/>
         <w:t>Admin</w:t>
       </w:r>
       <w:r>
@@ -2878,6 +3006,7 @@
         <w:autoSpaceDN w:val="0"/>
         <w:adjustRightInd w:val="0"/>
         <w:spacing w:after="0" w:line="230" w:lineRule="auto"/>
+        <w:jc w:val="both"/>
         <w:rPr>
           <w:rFonts w:ascii="Times New Roman" w:hAnsi="Times New Roman"/>
           <w:sz w:val="24"/>
@@ -2900,6 +3029,7 @@
         <w:autoSpaceDN w:val="0"/>
         <w:adjustRightInd w:val="0"/>
         <w:spacing w:after="0" w:line="246" w:lineRule="exact"/>
+        <w:jc w:val="both"/>
         <w:rPr>
           <w:rFonts w:ascii="Times New Roman" w:hAnsi="Times New Roman"/>
           <w:sz w:val="24"/>
@@ -2943,6 +3073,7 @@
         <w:autoSpaceDN w:val="0"/>
         <w:adjustRightInd w:val="0"/>
         <w:spacing w:after="0" w:line="36" w:lineRule="exact"/>
+        <w:jc w:val="both"/>
         <w:rPr>
           <w:rFonts w:ascii="Arial" w:hAnsi="Arial" w:cs="Arial"/>
           <w:sz w:val="23"/>
@@ -2976,6 +3107,7 @@
           <w:sz w:val="23"/>
           <w:szCs w:val="23"/>
         </w:rPr>
+        <w:lastRenderedPageBreak/>
         <w:t xml:space="preserve">Candidates </w:t>
       </w:r>
       <w:r>
@@ -3002,6 +3134,7 @@
         <w:autoSpaceDN w:val="0"/>
         <w:adjustRightInd w:val="0"/>
         <w:spacing w:after="0" w:line="50" w:lineRule="exact"/>
+        <w:jc w:val="both"/>
         <w:rPr>
           <w:rFonts w:ascii="Arial" w:hAnsi="Arial" w:cs="Arial"/>
           <w:sz w:val="23"/>
@@ -3045,6 +3178,7 @@
         <w:autoSpaceDN w:val="0"/>
         <w:adjustRightInd w:val="0"/>
         <w:spacing w:after="0" w:line="35" w:lineRule="exact"/>
+        <w:jc w:val="both"/>
         <w:rPr>
           <w:rFonts w:ascii="Arial" w:hAnsi="Arial" w:cs="Arial"/>
           <w:sz w:val="23"/>
@@ -3088,6 +3222,7 @@
         <w:autoSpaceDN w:val="0"/>
         <w:adjustRightInd w:val="0"/>
         <w:spacing w:after="0" w:line="36" w:lineRule="exact"/>
+        <w:jc w:val="both"/>
         <w:rPr>
           <w:rFonts w:ascii="Arial" w:hAnsi="Arial" w:cs="Arial"/>
           <w:sz w:val="23"/>
@@ -3102,6 +3237,7 @@
         <w:autoSpaceDN w:val="0"/>
         <w:adjustRightInd w:val="0"/>
         <w:spacing w:after="0" w:line="231" w:lineRule="exact"/>
+        <w:jc w:val="both"/>
         <w:rPr>
           <w:rFonts w:ascii="Times New Roman" w:hAnsi="Times New Roman"/>
           <w:sz w:val="24"/>
@@ -3116,6 +3252,7 @@
         <w:autoSpaceDN w:val="0"/>
         <w:adjustRightInd w:val="0"/>
         <w:spacing w:after="0" w:line="239" w:lineRule="auto"/>
+        <w:jc w:val="both"/>
         <w:rPr>
           <w:rFonts w:ascii="Times New Roman" w:hAnsi="Times New Roman"/>
           <w:sz w:val="24"/>
@@ -3138,6 +3275,7 @@
         <w:autoSpaceDN w:val="0"/>
         <w:adjustRightInd w:val="0"/>
         <w:spacing w:after="0" w:line="245" w:lineRule="exact"/>
+        <w:jc w:val="both"/>
         <w:rPr>
           <w:rFonts w:ascii="Times New Roman" w:hAnsi="Times New Roman"/>
           <w:sz w:val="24"/>
@@ -3152,6 +3290,7 @@
         <w:autoSpaceDN w:val="0"/>
         <w:adjustRightInd w:val="0"/>
         <w:spacing w:after="0" w:line="36" w:lineRule="exact"/>
+        <w:jc w:val="both"/>
         <w:rPr>
           <w:rFonts w:ascii="Arial" w:hAnsi="Arial" w:cs="Arial"/>
           <w:sz w:val="23"/>
@@ -3195,6 +3334,7 @@
         <w:autoSpaceDN w:val="0"/>
         <w:adjustRightInd w:val="0"/>
         <w:spacing w:after="0" w:line="51" w:lineRule="exact"/>
+        <w:jc w:val="both"/>
         <w:rPr>
           <w:rFonts w:ascii="Arial" w:hAnsi="Arial" w:cs="Arial"/>
           <w:sz w:val="23"/>
@@ -3339,9 +3479,9 @@
           <w:noProof/>
         </w:rPr>
         <w:drawing>
-          <wp:inline distT="0" distB="0" distL="0" distR="0" wp14:anchorId="0B6EBD69" wp14:editId="32650969">
-            <wp:extent cx="6629400" cy="4163571"/>
-            <wp:effectExtent l="19050" t="19050" r="19050" b="27940"/>
+          <wp:inline distT="0" distB="0" distL="0" distR="0" wp14:anchorId="0B6EBD69" wp14:editId="428D3B95">
+            <wp:extent cx="6159600" cy="3868515"/>
+            <wp:effectExtent l="19050" t="19050" r="12700" b="17780"/>
             <wp:docPr id="52" name="Picture 52"/>
             <wp:cNvGraphicFramePr>
               <a:graphicFrameLocks xmlns:a="http://schemas.openxmlformats.org/drawingml/2006/main" noChangeAspect="1"/>
@@ -3361,7 +3501,7 @@
                   <pic:spPr bwMode="auto">
                     <a:xfrm>
                       <a:off x="0" y="0"/>
-                      <a:ext cx="6629400" cy="4163571"/>
+                      <a:ext cx="6159600" cy="3868515"/>
                     </a:xfrm>
                     <a:prstGeom prst="rect">
                       <a:avLst/>
@@ -3495,7 +3635,7 @@
           <w:noProof/>
         </w:rPr>
         <w:drawing>
-          <wp:anchor distT="0" distB="0" distL="114300" distR="114300" simplePos="0" relativeHeight="251705344" behindDoc="0" locked="0" layoutInCell="1" allowOverlap="1" wp14:anchorId="3C619E94" wp14:editId="2C25AAB0">
+          <wp:anchor distT="0" distB="0" distL="114300" distR="114300" simplePos="0" relativeHeight="251705344" behindDoc="0" locked="0" layoutInCell="1" allowOverlap="1" wp14:anchorId="3C619E94" wp14:editId="6E7FE3A9">
             <wp:simplePos x="0" y="0"/>
             <wp:positionH relativeFrom="column">
               <wp:posOffset>374650</wp:posOffset>
@@ -3503,8 +3643,8 @@
             <wp:positionV relativeFrom="paragraph">
               <wp:posOffset>192405</wp:posOffset>
             </wp:positionV>
-            <wp:extent cx="5937250" cy="3756660"/>
-            <wp:effectExtent l="19050" t="19050" r="25400" b="15240"/>
+            <wp:extent cx="6159600" cy="3897347"/>
+            <wp:effectExtent l="19050" t="19050" r="12700" b="27305"/>
             <wp:wrapSquare wrapText="bothSides"/>
             <wp:docPr id="58" name="Picture 58"/>
             <wp:cNvGraphicFramePr>
@@ -3525,12 +3665,12 @@
                   <pic:spPr bwMode="auto">
                     <a:xfrm>
                       <a:off x="0" y="0"/>
-                      <a:ext cx="5937250" cy="3756660"/>
+                      <a:ext cx="6159600" cy="3897347"/>
                     </a:xfrm>
                     <a:prstGeom prst="rect">
                       <a:avLst/>
                     </a:prstGeom>
-                    <a:ln w="15875" cap="flat" cmpd="sng" algn="ctr">
+                    <a:ln w="19050" cap="flat" cmpd="sng" algn="ctr">
                       <a:solidFill>
                         <a:sysClr val="windowText" lastClr="000000"/>
                       </a:solidFill>
@@ -3935,6 +4075,7 @@
         <w:adjustRightInd w:val="0"/>
         <w:spacing w:after="0" w:line="240" w:lineRule="auto"/>
         <w:ind w:left="100"/>
+        <w:jc w:val="both"/>
         <w:rPr>
           <w:rFonts w:ascii="Calibri" w:hAnsi="Calibri" w:cs="Calibri"/>
           <w:sz w:val="23"/>
@@ -3971,16 +4112,16 @@
           <w:noProof/>
         </w:rPr>
         <w:drawing>
-          <wp:anchor distT="0" distB="0" distL="114300" distR="114300" simplePos="0" relativeHeight="251706368" behindDoc="0" locked="0" layoutInCell="1" allowOverlap="1" wp14:anchorId="3F853572" wp14:editId="342F4542">
+          <wp:anchor distT="0" distB="0" distL="114300" distR="114300" simplePos="0" relativeHeight="251706368" behindDoc="0" locked="0" layoutInCell="1" allowOverlap="1" wp14:anchorId="3F853572" wp14:editId="4D30C978">
             <wp:simplePos x="0" y="0"/>
             <wp:positionH relativeFrom="page">
-              <wp:posOffset>635488</wp:posOffset>
+              <wp:posOffset>635000</wp:posOffset>
             </wp:positionH>
             <wp:positionV relativeFrom="paragraph">
-              <wp:posOffset>246575</wp:posOffset>
+              <wp:posOffset>246380</wp:posOffset>
             </wp:positionV>
-            <wp:extent cx="6136640" cy="3873500"/>
-            <wp:effectExtent l="19050" t="19050" r="16510" b="12700"/>
+            <wp:extent cx="6159600" cy="3887992"/>
+            <wp:effectExtent l="19050" t="19050" r="12700" b="17780"/>
             <wp:wrapSquare wrapText="bothSides"/>
             <wp:docPr id="61" name="Picture 61"/>
             <wp:cNvGraphicFramePr>
@@ -4001,7 +4142,7 @@
                   <pic:spPr bwMode="auto">
                     <a:xfrm>
                       <a:off x="0" y="0"/>
-                      <a:ext cx="6136640" cy="3873500"/>
+                      <a:ext cx="6159600" cy="3887992"/>
                     </a:xfrm>
                     <a:prstGeom prst="rect">
                       <a:avLst/>
@@ -4048,6 +4189,7 @@
     <w:p>
       <w:pPr>
         <w:ind w:firstLine="360"/>
+        <w:jc w:val="both"/>
         <w:rPr>
           <w:sz w:val="23"/>
           <w:szCs w:val="23"/>
@@ -4071,6 +4213,7 @@
           <w:ilvl w:val="0"/>
           <w:numId w:val="21"/>
         </w:numPr>
+        <w:jc w:val="both"/>
         <w:rPr>
           <w:sz w:val="23"/>
           <w:szCs w:val="23"/>
@@ -4091,6 +4234,7 @@
           <w:ilvl w:val="0"/>
           <w:numId w:val="21"/>
         </w:numPr>
+        <w:jc w:val="both"/>
         <w:rPr>
           <w:sz w:val="23"/>
           <w:szCs w:val="23"/>
@@ -4140,6 +4284,7 @@
           <w:ilvl w:val="0"/>
           <w:numId w:val="21"/>
         </w:numPr>
+        <w:jc w:val="both"/>
         <w:rPr>
           <w:sz w:val="23"/>
           <w:szCs w:val="23"/>
@@ -4160,6 +4305,7 @@
           <w:ilvl w:val="0"/>
           <w:numId w:val="21"/>
         </w:numPr>
+        <w:jc w:val="both"/>
         <w:rPr>
           <w:sz w:val="23"/>
           <w:szCs w:val="23"/>
@@ -4209,16 +4355,14 @@
       </w:pPr>
       <w:bookmarkStart w:id="16" w:name="_Toc520906613"/>
       <w:r>
-        <w:t xml:space="preserve">Steps to follow to </w:t>
-      </w:r>
-      <w:r>
-        <w:t>view the generated credentials for training partners</w:t>
+        <w:t>Steps to follow to view the generated credentials for training partners</w:t>
       </w:r>
       <w:bookmarkEnd w:id="16"/>
     </w:p>
     <w:p>
       <w:pPr>
         <w:ind w:firstLine="360"/>
+        <w:jc w:val="both"/>
       </w:pPr>
       <w:r>
         <w:t>Please follow the given instructions to view the generated credentials for training partners</w:t>
@@ -4231,6 +4375,7 @@
           <w:ilvl w:val="0"/>
           <w:numId w:val="22"/>
         </w:numPr>
+        <w:jc w:val="both"/>
       </w:pPr>
       <w:r>
         <w:t xml:space="preserve">Under the </w:t>
@@ -4252,6 +4397,7 @@
           <w:ilvl w:val="0"/>
           <w:numId w:val="22"/>
         </w:numPr>
+        <w:jc w:val="both"/>
       </w:pPr>
       <w:r>
         <w:t xml:space="preserve">After entering the NSDC Registration Number and click on the </w:t>
@@ -4270,6 +4416,7 @@
           <w:ilvl w:val="0"/>
           <w:numId w:val="22"/>
         </w:numPr>
+        <w:jc w:val="both"/>
       </w:pPr>
       <w:r>
         <w:t xml:space="preserve">The </w:t>
@@ -4312,6 +4459,7 @@
         <w:autoSpaceDN w:val="0"/>
         <w:adjustRightInd w:val="0"/>
         <w:spacing w:after="0" w:line="240" w:lineRule="exact"/>
+        <w:jc w:val="both"/>
         <w:rPr>
           <w:rFonts w:cstheme="minorHAnsi"/>
           <w:sz w:val="23"/>
@@ -4489,6 +4637,9 @@
       </w:r>
     </w:p>
     <w:p>
+      <w:pPr>
+        <w:jc w:val="both"/>
+      </w:pPr>
       <w:r>
         <w:t xml:space="preserve">  Please follow the given steps to update the targets of Training Partners:</w:t>
       </w:r>
@@ -4500,6 +4651,7 @@
           <w:ilvl w:val="0"/>
           <w:numId w:val="23"/>
         </w:numPr>
+        <w:jc w:val="both"/>
       </w:pPr>
       <w:r>
         <w:t>Navigate to the Update Targets tab by clicking on the update targets tab from the left navigation</w:t>
@@ -4512,6 +4664,7 @@
           <w:ilvl w:val="0"/>
           <w:numId w:val="23"/>
         </w:numPr>
+        <w:jc w:val="both"/>
       </w:pPr>
       <w:r>
         <w:t>Under the Update Target section, Enter the NSDC Registration Number and New Target for this financial year</w:t>
@@ -4524,6 +4677,7 @@
           <w:ilvl w:val="0"/>
           <w:numId w:val="23"/>
         </w:numPr>
+        <w:jc w:val="both"/>
       </w:pPr>
       <w:r>
         <w:t xml:space="preserve">After entering the new target click on the </w:t>
@@ -4542,6 +4696,7 @@
           <w:ilvl w:val="0"/>
           <w:numId w:val="23"/>
         </w:numPr>
+        <w:jc w:val="both"/>
       </w:pPr>
       <w:r>
         <w:t>If the targets are updated a success message saying, “</w:t>
@@ -4590,6 +4745,9 @@
       <w:bookmarkEnd w:id="20"/>
     </w:p>
     <w:p>
+      <w:pPr>
+        <w:jc w:val="both"/>
+      </w:pPr>
       <w:r>
         <w:t xml:space="preserve">   Please follow the given steps to search for the updated targets:</w:t>
       </w:r>
@@ -4601,6 +4759,7 @@
           <w:ilvl w:val="0"/>
           <w:numId w:val="24"/>
         </w:numPr>
+        <w:jc w:val="both"/>
       </w:pPr>
       <w:r>
         <w:t>Under the Updated Targets Section, Enter the NSDC Registration Number and click on Search Button</w:t>
@@ -4613,6 +4772,7 @@
           <w:ilvl w:val="0"/>
           <w:numId w:val="24"/>
         </w:numPr>
+        <w:jc w:val="both"/>
       </w:pPr>
       <w:r>
         <w:t>The result of the updated targets will be populated in the table</w:t>
@@ -4691,18 +4851,18 @@
         <w:noProof/>
       </w:rPr>
       <w:drawing>
-        <wp:anchor distT="0" distB="0" distL="114300" distR="114300" simplePos="0" relativeHeight="251659264" behindDoc="0" locked="0" layoutInCell="1" allowOverlap="1" wp14:anchorId="48D0095C" wp14:editId="7003E363">
+        <wp:anchor distT="0" distB="0" distL="114300" distR="114300" simplePos="0" relativeHeight="251658240" behindDoc="0" locked="0" layoutInCell="1" allowOverlap="1" wp14:anchorId="60374C6B" wp14:editId="50B46CDA">
           <wp:simplePos x="0" y="0"/>
-          <wp:positionH relativeFrom="column">
-            <wp:posOffset>-238413</wp:posOffset>
+          <wp:positionH relativeFrom="margin">
+            <wp:posOffset>4783455</wp:posOffset>
           </wp:positionH>
           <wp:positionV relativeFrom="paragraph">
-            <wp:posOffset>45144</wp:posOffset>
+            <wp:posOffset>-79375</wp:posOffset>
           </wp:positionV>
-          <wp:extent cx="1344295" cy="514985"/>
-          <wp:effectExtent l="0" t="0" r="8255" b="0"/>
+          <wp:extent cx="1965960" cy="777240"/>
+          <wp:effectExtent l="0" t="0" r="0" b="3810"/>
           <wp:wrapTopAndBottom/>
-          <wp:docPr id="2" name="Picture 2"/>
+          <wp:docPr id="1" name="Picture 1"/>
           <wp:cNvGraphicFramePr>
             <a:graphicFrameLocks xmlns:a="http://schemas.openxmlformats.org/drawingml/2006/main" noChangeAspect="1"/>
           </wp:cNvGraphicFramePr>
@@ -4710,7 +4870,7 @@
             <a:graphicData uri="http://schemas.openxmlformats.org/drawingml/2006/picture">
               <pic:pic xmlns:pic="http://schemas.openxmlformats.org/drawingml/2006/picture">
                 <pic:nvPicPr>
-                  <pic:cNvPr id="0" name="Picture 2"/>
+                  <pic:cNvPr id="0" name="Picture 1"/>
                   <pic:cNvPicPr>
                     <a:picLocks noChangeAspect="1" noChangeArrowheads="1"/>
                   </pic:cNvPicPr>
@@ -4731,7 +4891,7 @@
                 <pic:spPr bwMode="auto">
                   <a:xfrm>
                     <a:off x="0" y="0"/>
-                    <a:ext cx="1344295" cy="514985"/>
+                    <a:ext cx="1965960" cy="777240"/>
                   </a:xfrm>
                   <a:prstGeom prst="rect">
                     <a:avLst/>
@@ -4758,18 +4918,18 @@
         <w:noProof/>
       </w:rPr>
       <w:drawing>
-        <wp:anchor distT="0" distB="0" distL="114300" distR="114300" simplePos="0" relativeHeight="251658240" behindDoc="0" locked="0" layoutInCell="1" allowOverlap="1" wp14:anchorId="60374C6B" wp14:editId="447B7DA9">
+        <wp:anchor distT="0" distB="0" distL="114300" distR="114300" simplePos="0" relativeHeight="251659264" behindDoc="0" locked="0" layoutInCell="1" allowOverlap="1" wp14:anchorId="48D0095C" wp14:editId="34C0C5AE">
           <wp:simplePos x="0" y="0"/>
-          <wp:positionH relativeFrom="column">
-            <wp:posOffset>4989830</wp:posOffset>
+          <wp:positionH relativeFrom="margin">
+            <wp:posOffset>0</wp:posOffset>
           </wp:positionH>
           <wp:positionV relativeFrom="paragraph">
-            <wp:posOffset>-114935</wp:posOffset>
+            <wp:posOffset>57150</wp:posOffset>
           </wp:positionV>
-          <wp:extent cx="1965960" cy="777240"/>
-          <wp:effectExtent l="0" t="0" r="0" b="0"/>
+          <wp:extent cx="1344295" cy="514985"/>
+          <wp:effectExtent l="0" t="0" r="8255" b="0"/>
           <wp:wrapTopAndBottom/>
-          <wp:docPr id="1" name="Picture 1"/>
+          <wp:docPr id="2" name="Picture 2"/>
           <wp:cNvGraphicFramePr>
             <a:graphicFrameLocks xmlns:a="http://schemas.openxmlformats.org/drawingml/2006/main" noChangeAspect="1"/>
           </wp:cNvGraphicFramePr>
@@ -4777,7 +4937,7 @@
             <a:graphicData uri="http://schemas.openxmlformats.org/drawingml/2006/picture">
               <pic:pic xmlns:pic="http://schemas.openxmlformats.org/drawingml/2006/picture">
                 <pic:nvPicPr>
-                  <pic:cNvPr id="0" name="Picture 1"/>
+                  <pic:cNvPr id="0" name="Picture 2"/>
                   <pic:cNvPicPr>
                     <a:picLocks noChangeAspect="1" noChangeArrowheads="1"/>
                   </pic:cNvPicPr>
@@ -4798,7 +4958,7 @@
                 <pic:spPr bwMode="auto">
                   <a:xfrm>
                     <a:off x="0" y="0"/>
-                    <a:ext cx="1965960" cy="777240"/>
+                    <a:ext cx="1344295" cy="514985"/>
                   </a:xfrm>
                   <a:prstGeom prst="rect">
                     <a:avLst/>
@@ -7296,13 +7456,57 @@
     <w:lsdException w:name="HTML Sample" w:semiHidden="1" w:unhideWhenUsed="1"/>
     <w:lsdException w:name="HTML Typewriter" w:semiHidden="1" w:unhideWhenUsed="1"/>
     <w:lsdException w:name="HTML Variable" w:semiHidden="1" w:unhideWhenUsed="1"/>
+    <w:lsdException w:name="Normal Table" w:semiHidden="1" w:unhideWhenUsed="1"/>
     <w:lsdException w:name="annotation subject" w:semiHidden="1" w:unhideWhenUsed="1"/>
     <w:lsdException w:name="No List" w:semiHidden="1" w:unhideWhenUsed="1"/>
     <w:lsdException w:name="Outline List 1" w:semiHidden="1" w:unhideWhenUsed="1"/>
     <w:lsdException w:name="Outline List 2" w:semiHidden="1" w:unhideWhenUsed="1"/>
     <w:lsdException w:name="Outline List 3" w:semiHidden="1" w:unhideWhenUsed="1"/>
+    <w:lsdException w:name="Table Simple 1" w:semiHidden="1" w:unhideWhenUsed="1"/>
+    <w:lsdException w:name="Table Simple 2" w:semiHidden="1" w:unhideWhenUsed="1"/>
+    <w:lsdException w:name="Table Simple 3" w:semiHidden="1" w:unhideWhenUsed="1"/>
+    <w:lsdException w:name="Table Classic 1" w:semiHidden="1" w:unhideWhenUsed="1"/>
+    <w:lsdException w:name="Table Classic 2" w:semiHidden="1" w:unhideWhenUsed="1"/>
+    <w:lsdException w:name="Table Classic 3" w:semiHidden="1" w:unhideWhenUsed="1"/>
+    <w:lsdException w:name="Table Classic 4" w:semiHidden="1" w:unhideWhenUsed="1"/>
+    <w:lsdException w:name="Table Colorful 1" w:semiHidden="1" w:unhideWhenUsed="1"/>
+    <w:lsdException w:name="Table Colorful 2" w:semiHidden="1" w:unhideWhenUsed="1"/>
+    <w:lsdException w:name="Table Colorful 3" w:semiHidden="1" w:unhideWhenUsed="1"/>
+    <w:lsdException w:name="Table Columns 1" w:semiHidden="1" w:unhideWhenUsed="1"/>
+    <w:lsdException w:name="Table Columns 2" w:semiHidden="1" w:unhideWhenUsed="1"/>
+    <w:lsdException w:name="Table Columns 3" w:semiHidden="1" w:unhideWhenUsed="1"/>
+    <w:lsdException w:name="Table Columns 4" w:semiHidden="1" w:unhideWhenUsed="1"/>
+    <w:lsdException w:name="Table Columns 5" w:semiHidden="1" w:unhideWhenUsed="1"/>
+    <w:lsdException w:name="Table Grid 1" w:semiHidden="1" w:unhideWhenUsed="1"/>
+    <w:lsdException w:name="Table Grid 2" w:semiHidden="1" w:unhideWhenUsed="1"/>
+    <w:lsdException w:name="Table Grid 3" w:semiHidden="1" w:unhideWhenUsed="1"/>
+    <w:lsdException w:name="Table Grid 4" w:semiHidden="1" w:unhideWhenUsed="1"/>
+    <w:lsdException w:name="Table Grid 5" w:semiHidden="1" w:unhideWhenUsed="1"/>
+    <w:lsdException w:name="Table Grid 6" w:semiHidden="1" w:unhideWhenUsed="1"/>
+    <w:lsdException w:name="Table Grid 7" w:semiHidden="1" w:unhideWhenUsed="1"/>
+    <w:lsdException w:name="Table Grid 8" w:semiHidden="1" w:unhideWhenUsed="1"/>
+    <w:lsdException w:name="Table List 1" w:semiHidden="1" w:unhideWhenUsed="1"/>
+    <w:lsdException w:name="Table List 2" w:semiHidden="1" w:unhideWhenUsed="1"/>
+    <w:lsdException w:name="Table List 3" w:semiHidden="1" w:unhideWhenUsed="1"/>
+    <w:lsdException w:name="Table List 4" w:semiHidden="1" w:unhideWhenUsed="1"/>
+    <w:lsdException w:name="Table List 5" w:semiHidden="1" w:unhideWhenUsed="1"/>
+    <w:lsdException w:name="Table List 6" w:semiHidden="1" w:unhideWhenUsed="1"/>
+    <w:lsdException w:name="Table List 7" w:semiHidden="1" w:unhideWhenUsed="1"/>
+    <w:lsdException w:name="Table List 8" w:semiHidden="1" w:unhideWhenUsed="1"/>
+    <w:lsdException w:name="Table 3D effects 1" w:semiHidden="1" w:unhideWhenUsed="1"/>
+    <w:lsdException w:name="Table 3D effects 2" w:semiHidden="1" w:unhideWhenUsed="1"/>
+    <w:lsdException w:name="Table 3D effects 3" w:semiHidden="1" w:unhideWhenUsed="1"/>
+    <w:lsdException w:name="Table Contemporary" w:semiHidden="1" w:unhideWhenUsed="1"/>
+    <w:lsdException w:name="Table Elegant" w:semiHidden="1" w:unhideWhenUsed="1"/>
+    <w:lsdException w:name="Table Professional" w:semiHidden="1" w:unhideWhenUsed="1"/>
+    <w:lsdException w:name="Table Subtle 1" w:semiHidden="1" w:unhideWhenUsed="1"/>
+    <w:lsdException w:name="Table Subtle 2" w:semiHidden="1" w:unhideWhenUsed="1"/>
+    <w:lsdException w:name="Table Web 1" w:semiHidden="1" w:unhideWhenUsed="1"/>
+    <w:lsdException w:name="Table Web 2" w:semiHidden="1" w:unhideWhenUsed="1"/>
+    <w:lsdException w:name="Table Web 3" w:semiHidden="1" w:unhideWhenUsed="1"/>
     <w:lsdException w:name="Balloon Text" w:semiHidden="1" w:unhideWhenUsed="1"/>
     <w:lsdException w:name="Table Grid" w:uiPriority="39"/>
+    <w:lsdException w:name="Table Theme" w:semiHidden="1" w:unhideWhenUsed="1"/>
     <w:lsdException w:name="Placeholder Text" w:semiHidden="1"/>
     <w:lsdException w:name="No Spacing" w:uiPriority="1" w:qFormat="1"/>
     <w:lsdException w:name="Light Shading" w:uiPriority="60"/>
@@ -7617,6 +7821,8 @@
   <w:style w:type="character" w:default="1" w:styleId="DefaultParagraphFont">
     <w:name w:val="Default Paragraph Font"/>
     <w:uiPriority w:val="1"/>
+    <w:semiHidden/>
+    <w:unhideWhenUsed/>
   </w:style>
   <w:style w:type="table" w:default="1" w:styleId="TableNormal">
     <w:name w:val="Normal Table"/>
@@ -8149,7 +8355,7 @@
 </file>
 
 <file path=customXml/itemProps1.xml><?xml version="1.0" encoding="utf-8"?>
-<ds:datastoreItem xmlns:ds="http://schemas.openxmlformats.org/officeDocument/2006/customXml" ds:itemID="{6659D64D-76F6-4FA9-86C4-0E0E5068396A}">
+<ds:datastoreItem xmlns:ds="http://schemas.openxmlformats.org/officeDocument/2006/customXml" ds:itemID="{E173D6DC-6D1D-46F8-A9C6-F4D04D0DE97F}">
   <ds:schemaRefs>
     <ds:schemaRef ds:uri="http://schemas.openxmlformats.org/officeDocument/2006/bibliography"/>
   </ds:schemaRefs>

</xml_diff>